<commit_message>
After starting at Tractivity
</commit_message>
<xml_diff>
--- a/documents/ProgrammingCVNoPhone.docx
+++ b/documents/ProgrammingCVNoPhone.docx
@@ -155,109 +155,193 @@
         </w:rPr>
       </w:pPr>
     </w:p>
-    <w:p xmlns:wp14="http://schemas.microsoft.com/office/word/2010/wordml" wp14:textId="77777777">
-      <w:pPr>
-        <w:spacing w:before="0" w:after="0" w:line="240"/>
-        <w:ind w:left="0" w:right="0" w:firstLine="0"/>
-        <w:jc w:val="both"/>
-        <w:rPr>
-          <w:rFonts w:ascii="Trebuchet MS" w:hAnsi="Trebuchet MS" w:eastAsia="Trebuchet MS" w:cs="Trebuchet MS"/>
-          <w:color w:val="auto"/>
-          <w:spacing w:val="0"/>
-          <w:position w:val="0"/>
-          <w:sz w:val="22"/>
-          <w:shd w:val="clear" w:fill="auto"/>
-        </w:rPr>
-      </w:pPr>
-      <w:r>
-        <w:rPr>
-          <w:rFonts w:ascii="Trebuchet MS" w:hAnsi="Trebuchet MS" w:eastAsia="Trebuchet MS" w:cs="Trebuchet MS"/>
-          <w:color w:val="auto"/>
-          <w:spacing w:val="0"/>
-          <w:position w:val="0"/>
-          <w:sz w:val="22"/>
-          <w:shd w:val="clear" w:fill="auto"/>
-        </w:rPr>
-        <w:t xml:space="preserve">Andy Stanier has over 6 years' experience as a software developer after having completed a master's degree in computer science with distinction.  With a background in chemistry and 15 years' experience in the pharmaceutical industry, Andy is now a proficient and motivated developer using .NET framework software. </w:t>
-      </w:r>
-    </w:p>
-    <w:p xmlns:wp14="http://schemas.microsoft.com/office/word/2010/wordml" wp14:textId="77777777">
-      <w:pPr>
-        <w:spacing w:before="0" w:after="0" w:line="240"/>
-        <w:ind w:left="0" w:right="0" w:firstLine="0"/>
-        <w:jc w:val="both"/>
-        <w:rPr>
-          <w:rFonts w:ascii="Trebuchet MS" w:hAnsi="Trebuchet MS" w:eastAsia="Trebuchet MS" w:cs="Trebuchet MS"/>
-          <w:color w:val="auto"/>
-          <w:spacing w:val="0"/>
-          <w:position w:val="0"/>
-          <w:sz w:val="22"/>
-          <w:shd w:val="clear" w:fill="auto"/>
-        </w:rPr>
-      </w:pPr>
-      <w:r>
-        <w:rPr>
-          <w:rFonts w:ascii="Trebuchet MS" w:hAnsi="Trebuchet MS" w:eastAsia="Trebuchet MS" w:cs="Trebuchet MS"/>
-          <w:color w:val="auto"/>
-          <w:spacing w:val="0"/>
-          <w:position w:val="0"/>
-          <w:sz w:val="22"/>
-          <w:shd w:val="clear" w:fill="auto"/>
-        </w:rPr>
-        <w:t xml:space="preserve">Having being made redundant from the pharmaceutical industry several times, Andy decided</w:t>
-      </w:r>
-    </w:p>
-    <w:p xmlns:wp14="http://schemas.microsoft.com/office/word/2010/wordml" wp14:textId="77777777">
-      <w:pPr>
-        <w:spacing w:before="0" w:after="0" w:line="240"/>
-        <w:ind w:left="0" w:right="0" w:firstLine="0"/>
-        <w:jc w:val="both"/>
-        <w:rPr>
-          <w:rFonts w:ascii="Trebuchet MS" w:hAnsi="Trebuchet MS" w:eastAsia="Trebuchet MS" w:cs="Trebuchet MS"/>
-          <w:color w:val="auto"/>
-          <w:spacing w:val="0"/>
-          <w:position w:val="0"/>
-          <w:sz w:val="22"/>
-          <w:shd w:val="clear" w:fill="auto"/>
-        </w:rPr>
-      </w:pPr>
-      <w:r>
-        <w:rPr>
-          <w:rFonts w:ascii="Trebuchet MS" w:hAnsi="Trebuchet MS" w:eastAsia="Trebuchet MS" w:cs="Trebuchet MS"/>
-          <w:color w:val="auto"/>
-          <w:spacing w:val="0"/>
-          <w:position w:val="0"/>
-          <w:sz w:val="22"/>
-          <w:shd w:val="clear" w:fill="auto"/>
-        </w:rPr>
-        <w:t xml:space="preserve">to pursue his long-held interest in computer programming.  Having undertaken several different online courses in programming and computer science as well as using books and YouTube videos to learn new skills, he enrolled in a computer science master's degree at the University of Hertfordshire, thus enabling him to gain a recognised formal qualification.</w:t>
-      </w:r>
-    </w:p>
-    <w:p xmlns:wp14="http://schemas.microsoft.com/office/word/2010/wordml" wp14:textId="77777777">
-      <w:pPr>
-        <w:spacing w:before="0" w:after="0" w:line="240"/>
-        <w:ind w:left="0" w:right="0" w:firstLine="0"/>
-        <w:jc w:val="both"/>
-        <w:rPr>
-          <w:rFonts w:ascii="Trebuchet MS" w:hAnsi="Trebuchet MS" w:eastAsia="Trebuchet MS" w:cs="Trebuchet MS"/>
-          <w:color w:val="auto"/>
-          <w:spacing w:val="0"/>
-          <w:position w:val="0"/>
-          <w:sz w:val="22"/>
-          <w:shd w:val="clear" w:fill="auto"/>
-        </w:rPr>
-      </w:pPr>
-      <w:r>
-        <w:rPr>
-          <w:rFonts w:ascii="Trebuchet MS" w:hAnsi="Trebuchet MS" w:eastAsia="Trebuchet MS" w:cs="Trebuchet MS"/>
-          <w:color w:val="auto"/>
-          <w:spacing w:val="0"/>
-          <w:position w:val="0"/>
-          <w:sz w:val="22"/>
-          <w:shd w:val="clear" w:fill="auto"/>
-        </w:rPr>
-        <w:t xml:space="preserve">Once he had graduated, Andy found a job as a web developer using C#, JavaScript and T-SQL and is now a full stack software developer.</w:t>
-      </w:r>
+    <w:p xmlns:wp14="http://schemas.microsoft.com/office/word/2010/wordml" wp14:textId="45E7DBB0">
+      <w:pPr>
+        <w:spacing w:before="0" w:after="0" w:line="240" w:lineRule="auto"/>
+        <w:ind w:left="0" w:right="0" w:firstLine="0"/>
+        <w:jc w:val="both"/>
+        <w:rPr>
+          <w:rFonts w:ascii="Trebuchet MS" w:hAnsi="Trebuchet MS" w:eastAsia="Trebuchet MS" w:cs="Trebuchet MS"/>
+          <w:color w:val="auto"/>
+          <w:spacing w:val="0"/>
+          <w:position w:val="0"/>
+          <w:sz w:val="22"/>
+          <w:szCs w:val="22"/>
+          <w:shd w:val="clear" w:fill="auto"/>
+        </w:rPr>
+      </w:pPr>
+      <w:r>
+        <w:rPr>
+          <w:rFonts w:ascii="Trebuchet MS" w:hAnsi="Trebuchet MS" w:eastAsia="Trebuchet MS" w:cs="Trebuchet MS"/>
+          <w:color w:val="auto"/>
+          <w:spacing w:val="0"/>
+          <w:position w:val="0"/>
+          <w:sz w:val="22"/>
+          <w:szCs w:val="22"/>
+          <w:shd w:val="clear" w:fill="auto"/>
+        </w:rPr>
+        <w:t xml:space="preserve">Andy Stanier has over 6 years' experience as a software developer after having completed a master's degree in computer science with distinction</w:t>
+      </w:r>
+      <w:r>
+        <w:rPr>
+          <w:rFonts w:ascii="Trebuchet MS" w:hAnsi="Trebuchet MS" w:eastAsia="Trebuchet MS" w:cs="Trebuchet MS"/>
+          <w:color w:val="auto"/>
+          <w:spacing w:val="0"/>
+          <w:position w:val="0"/>
+          <w:sz w:val="22"/>
+          <w:szCs w:val="22"/>
+          <w:shd w:val="clear" w:fill="auto"/>
+        </w:rPr>
+        <w:t xml:space="preserve">.  </w:t>
+      </w:r>
+      <w:r>
+        <w:rPr>
+          <w:rFonts w:ascii="Trebuchet MS" w:hAnsi="Trebuchet MS" w:eastAsia="Trebuchet MS" w:cs="Trebuchet MS"/>
+          <w:color w:val="auto"/>
+          <w:spacing w:val="0"/>
+          <w:position w:val="0"/>
+          <w:sz w:val="22"/>
+          <w:szCs w:val="22"/>
+          <w:shd w:val="clear" w:fill="auto"/>
+        </w:rPr>
+        <w:t xml:space="preserve">With a background in chemistry and 15 years' experience in the pharmaceutical industry, Andy is now a proficient and motivated developer using .NET framework. </w:t>
+      </w:r>
+    </w:p>
+    <w:p>
+      <w:pPr>
+        <w:spacing w:line="285" w:lineRule="exact"/>
+        <w:jc w:val="both"/>
+        <w:rPr>
+          <w:rFonts w:ascii="Trebuchet MS" w:hAnsi="Trebuchet MS" w:eastAsia="Trebuchet MS" w:cs="Trebuchet MS"/>
+          <w:color w:val="auto"/>
+          <w:sz w:val="22"/>
+          <w:szCs w:val="22"/>
+        </w:rPr>
+      </w:pPr>
+      <w:r>
+        <w:rPr>
+          <w:rFonts w:ascii="Trebuchet MS" w:hAnsi="Trebuchet MS" w:eastAsia="Trebuchet MS" w:cs="Trebuchet MS"/>
+          <w:color w:val="auto"/>
+          <w:sz w:val="22"/>
+          <w:szCs w:val="22"/>
+        </w:rPr>
+        <w:t xml:space="preserve">After gaining a master's degree in computer science at the University of Hertfordshire, he became a </w:t>
+      </w:r>
+      <w:r>
+        <w:rPr>
+          <w:rFonts w:ascii="Trebuchet MS" w:hAnsi="Trebuchet MS" w:eastAsia="Trebuchet MS" w:cs="Trebuchet MS"/>
+          <w:color w:val="auto"/>
+          <w:sz w:val="22"/>
+          <w:szCs w:val="22"/>
+        </w:rPr>
+        <w:t>So</w:t>
+      </w:r>
+      <w:r>
+        <w:rPr>
+          <w:rFonts w:ascii="Trebuchet MS" w:hAnsi="Trebuchet MS" w:eastAsia="Trebuchet MS" w:cs="Trebuchet MS"/>
+          <w:color w:val="auto"/>
+          <w:sz w:val="22"/>
+          <w:szCs w:val="22"/>
+        </w:rPr>
+        <w:t xml:space="preserve">ftware Developer at Synectics Solutions where he was involved in web developing using C#, </w:t>
+      </w:r>
+      <w:r>
+        <w:rPr>
+          <w:rFonts w:ascii="Trebuchet MS" w:hAnsi="Trebuchet MS" w:eastAsia="Trebuchet MS" w:cs="Trebuchet MS"/>
+          <w:color w:val="auto"/>
+          <w:sz w:val="22"/>
+          <w:szCs w:val="22"/>
+        </w:rPr>
+        <w:t>JavaScript</w:t>
+      </w:r>
+      <w:r>
+        <w:rPr>
+          <w:rFonts w:ascii="Trebuchet MS" w:hAnsi="Trebuchet MS" w:eastAsia="Trebuchet MS" w:cs="Trebuchet MS"/>
+          <w:color w:val="auto"/>
+          <w:sz w:val="22"/>
+          <w:szCs w:val="22"/>
+        </w:rPr>
+        <w:t xml:space="preserve"> </w:t>
+      </w:r>
+      <w:r>
+        <w:rPr>
+          <w:rFonts w:ascii="Trebuchet MS" w:hAnsi="Trebuchet MS" w:eastAsia="Trebuchet MS" w:cs="Trebuchet MS"/>
+          <w:color w:val="auto"/>
+          <w:sz w:val="22"/>
+          <w:szCs w:val="22"/>
+        </w:rPr>
+        <w:t>and T-SQL. He supported multiple projects as a full stack engineer.</w:t>
+      </w:r>
+    </w:p>
+    <w:p>
+      <w:pPr>
+        <w:spacing w:line="285" w:lineRule="exact"/>
+        <w:jc w:val="both"/>
+        <w:rPr>
+          <w:rFonts w:ascii="Trebuchet MS" w:hAnsi="Trebuchet MS" w:eastAsia="Trebuchet MS" w:cs="Trebuchet MS"/>
+          <w:color w:val="auto"/>
+          <w:sz w:val="22"/>
+          <w:szCs w:val="22"/>
+        </w:rPr>
+      </w:pPr>
+      <w:r>
+        <w:rPr>
+          <w:rFonts w:ascii="Trebuchet MS" w:hAnsi="Trebuchet MS" w:eastAsia="Trebuchet MS" w:cs="Trebuchet MS"/>
+          <w:color w:val="auto"/>
+          <w:sz w:val="22"/>
+          <w:szCs w:val="22"/>
+        </w:rPr>
+        <w:t xml:space="preserve">Andy has since become a Senior Developer at </w:t>
+      </w:r>
+      <w:r>
+        <w:rPr>
+          <w:rFonts w:ascii="Trebuchet MS" w:hAnsi="Trebuchet MS" w:eastAsia="Trebuchet MS" w:cs="Trebuchet MS"/>
+          <w:color w:val="auto"/>
+          <w:sz w:val="22"/>
+          <w:szCs w:val="22"/>
+        </w:rPr>
+        <w:t>Tractivity</w:t>
+      </w:r>
+      <w:r>
+        <w:rPr>
+          <w:rFonts w:ascii="Trebuchet MS" w:hAnsi="Trebuchet MS" w:eastAsia="Trebuchet MS" w:cs="Trebuchet MS"/>
+          <w:color w:val="auto"/>
+          <w:sz w:val="22"/>
+          <w:szCs w:val="22"/>
+        </w:rPr>
+        <w:t xml:space="preserve">, a company that </w:t>
+      </w:r>
+      <w:r>
+        <w:rPr>
+          <w:rFonts w:ascii="Trebuchet MS" w:hAnsi="Trebuchet MS" w:eastAsia="Trebuchet MS" w:cs="Trebuchet MS"/>
+          <w:color w:val="auto"/>
+          <w:sz w:val="22"/>
+          <w:szCs w:val="22"/>
+        </w:rPr>
+        <w:t>operates</w:t>
+      </w:r>
+      <w:r>
+        <w:rPr>
+          <w:rFonts w:ascii="Trebuchet MS" w:hAnsi="Trebuchet MS" w:eastAsia="Trebuchet MS" w:cs="Trebuchet MS"/>
+          <w:color w:val="auto"/>
+          <w:sz w:val="22"/>
+          <w:szCs w:val="22"/>
+        </w:rPr>
+        <w:t xml:space="preserve"> a Stakeholder Resource Management tool.</w:t>
+      </w:r>
+    </w:p>
+    <w:p>
+      <w:pPr>
+        <w:pStyle w:val="Normal"/>
+        <w:spacing w:line="285" w:lineRule="exact"/>
+        <w:jc w:val="both"/>
+        <w:rPr>
+          <w:rFonts w:ascii="Trebuchet MS" w:hAnsi="Trebuchet MS" w:eastAsia="Trebuchet MS" w:cs="Trebuchet MS"/>
+          <w:color w:val="auto"/>
+          <w:sz w:val="22"/>
+          <w:szCs w:val="22"/>
+        </w:rPr>
+      </w:pPr>
     </w:p>
     <w:p xmlns:wp14="http://schemas.microsoft.com/office/word/2010/wordml" wp14:textId="77777777">
       <w:pPr>
@@ -1609,139 +1693,274 @@
     </w:p>
     <w:p xmlns:wp14="http://schemas.microsoft.com/office/word/2010/wordml" wp14:textId="77777777">
       <w:pPr>
+        <w:spacing w:before="0" w:after="160" w:line="240" w:lineRule="auto"/>
+        <w:ind w:left="0" w:right="0" w:firstLine="0"/>
+        <w:jc w:val="left"/>
+        <w:rPr>
+          <w:rFonts w:ascii="Trebuchet MS" w:hAnsi="Trebuchet MS" w:eastAsia="Trebuchet MS" w:cs="Trebuchet MS"/>
+          <w:b w:val="1"/>
+          <w:bCs w:val="1"/>
+          <w:i w:val="1"/>
+          <w:iCs w:val="1"/>
+          <w:color w:val="auto"/>
+          <w:sz w:val="22"/>
+          <w:szCs w:val="22"/>
+        </w:rPr>
+      </w:pPr>
+      <w:r>
+        <w:rPr>
+          <w:rFonts w:ascii="Trebuchet MS" w:hAnsi="Trebuchet MS" w:eastAsia="Trebuchet MS" w:cs="Trebuchet MS"/>
+          <w:b w:val="1"/>
+          <w:bCs w:val="1"/>
+          <w:i w:val="1"/>
+          <w:iCs w:val="1"/>
+          <w:color w:val="auto"/>
+          <w:spacing w:val="0"/>
+          <w:position w:val="0"/>
+          <w:sz w:val="22"/>
+          <w:szCs w:val="22"/>
+          <w:shd w:val="clear" w:fill="auto"/>
+        </w:rPr>
+        <w:t xml:space="preserve">Work History</w:t>
+      </w:r>
+    </w:p>
+    <w:p xmlns:wp14="http://schemas.microsoft.com/office/word/2010/wordml" wp14:textId="78B9A724">
+      <w:pPr>
+        <w:spacing w:before="0" w:after="160" w:line="240" w:lineRule="auto"/>
+        <w:ind w:left="0" w:right="0" w:firstLine="0"/>
+        <w:jc w:val="left"/>
+        <w:rPr>
+          <w:rFonts w:ascii="Trebuchet MS" w:hAnsi="Trebuchet MS" w:eastAsia="Trebuchet MS" w:cs="Trebuchet MS"/>
+          <w:b w:val="1"/>
+          <w:bCs w:val="1"/>
+          <w:color w:val="auto"/>
+          <w:sz w:val="22"/>
+          <w:szCs w:val="22"/>
+        </w:rPr>
+      </w:pPr>
+      <w:r>
+        <w:rPr>
+          <w:rFonts w:ascii="Trebuchet MS" w:hAnsi="Trebuchet MS" w:eastAsia="Trebuchet MS" w:cs="Trebuchet MS"/>
+          <w:b w:val="1"/>
+          <w:bCs w:val="1"/>
+          <w:color w:val="auto"/>
+          <w:sz w:val="22"/>
+          <w:szCs w:val="22"/>
+        </w:rPr>
+        <w:t>Aug 2023 – Present</w:t>
+      </w:r>
+    </w:p>
+    <w:p xmlns:wp14="http://schemas.microsoft.com/office/word/2010/wordml" wp14:textId="50808AB4">
+      <w:pPr>
+        <w:spacing w:before="0" w:after="160" w:line="240" w:lineRule="auto"/>
+        <w:ind w:left="0" w:right="0" w:firstLine="0"/>
+        <w:jc w:val="left"/>
+        <w:rPr>
+          <w:rFonts w:ascii="Trebuchet MS" w:hAnsi="Trebuchet MS" w:eastAsia="Trebuchet MS" w:cs="Trebuchet MS"/>
+          <w:b w:val="1"/>
+          <w:bCs w:val="1"/>
+          <w:color w:val="auto"/>
+          <w:sz w:val="22"/>
+          <w:szCs w:val="22"/>
+        </w:rPr>
+      </w:pPr>
+      <w:r>
+        <w:rPr>
+          <w:rFonts w:ascii="Trebuchet MS" w:hAnsi="Trebuchet MS" w:eastAsia="Trebuchet MS" w:cs="Trebuchet MS"/>
+          <w:b w:val="1"/>
+          <w:bCs w:val="1"/>
+          <w:color w:val="auto"/>
+          <w:sz w:val="22"/>
+          <w:szCs w:val="22"/>
+        </w:rPr>
+        <w:t xml:space="preserve">Senior Developer at </w:t>
+      </w:r>
+      <w:r>
+        <w:rPr>
+          <w:rFonts w:ascii="Trebuchet MS" w:hAnsi="Trebuchet MS" w:eastAsia="Trebuchet MS" w:cs="Trebuchet MS"/>
+          <w:b w:val="1"/>
+          <w:bCs w:val="1"/>
+          <w:color w:val="auto"/>
+          <w:sz w:val="22"/>
+          <w:szCs w:val="22"/>
+        </w:rPr>
+        <w:t>Tractivity</w:t>
+      </w:r>
+      <w:r>
+        <w:rPr>
+          <w:rFonts w:ascii="Trebuchet MS" w:hAnsi="Trebuchet MS" w:eastAsia="Trebuchet MS" w:cs="Trebuchet MS"/>
+          <w:b w:val="1"/>
+          <w:bCs w:val="1"/>
+          <w:color w:val="auto"/>
+          <w:sz w:val="22"/>
+          <w:szCs w:val="22"/>
+        </w:rPr>
+        <w:t>, Remote</w:t>
+      </w:r>
+    </w:p>
+    <w:p xmlns:wp14="http://schemas.microsoft.com/office/word/2010/wordml" wp14:textId="41CE09C1">
+      <w:pPr>
+        <w:pStyle w:val="Normal"/>
+        <w:bidi w:val="0"/>
+        <w:spacing w:before="0" w:beforeAutospacing="off" w:after="160" w:afterAutospacing="off" w:line="240" w:lineRule="auto"/>
+        <w:ind w:left="0" w:right="0"/>
+        <w:jc w:val="both"/>
+        <w:rPr>
+          <w:rFonts w:ascii="Trebuchet MS" w:hAnsi="Trebuchet MS" w:eastAsia="Trebuchet MS" w:cs="Trebuchet MS"/>
+          <w:color w:val="auto"/>
+          <w:sz w:val="22"/>
+          <w:szCs w:val="22"/>
+        </w:rPr>
+      </w:pPr>
+      <w:r>
+        <w:rPr>
+          <w:rFonts w:ascii="Trebuchet MS" w:hAnsi="Trebuchet MS" w:eastAsia="Trebuchet MS" w:cs="Trebuchet MS"/>
+          <w:color w:val="auto"/>
+          <w:sz w:val="22"/>
+          <w:szCs w:val="22"/>
+        </w:rPr>
+        <w:t xml:space="preserve">Senior Software developer for a client facing Stakeholder Resource Management website. Using ASP.NET MVC framework combined with C#, T-SQL, JavaScript, TypeScript, Angular, HTML, and CSS to </w:t>
+      </w:r>
+      <w:r>
+        <w:rPr>
+          <w:rFonts w:ascii="Trebuchet MS" w:hAnsi="Trebuchet MS" w:eastAsia="Trebuchet MS" w:cs="Trebuchet MS"/>
+          <w:color w:val="auto"/>
+          <w:sz w:val="22"/>
+          <w:szCs w:val="22"/>
+        </w:rPr>
+        <w:t>maintain</w:t>
+      </w:r>
+      <w:r>
+        <w:rPr>
+          <w:rFonts w:ascii="Trebuchet MS" w:hAnsi="Trebuchet MS" w:eastAsia="Trebuchet MS" w:cs="Trebuchet MS"/>
+          <w:color w:val="auto"/>
+          <w:sz w:val="22"/>
+          <w:szCs w:val="22"/>
+        </w:rPr>
+        <w:t xml:space="preserve"> websites.</w:t>
+      </w:r>
+    </w:p>
+    <w:p xmlns:wp14="http://schemas.microsoft.com/office/word/2010/wordml" wp14:textId="77777777">
+      <w:pPr>
+        <w:spacing w:before="0" w:after="160" w:line="240" w:lineRule="auto"/>
+        <w:ind w:left="0" w:right="0" w:firstLine="0"/>
+        <w:jc w:val="left"/>
+        <w:rPr>
+          <w:rFonts w:ascii="Trebuchet MS" w:hAnsi="Trebuchet MS" w:eastAsia="Trebuchet MS" w:cs="Trebuchet MS"/>
+          <w:b w:val="1"/>
+          <w:bCs w:val="1"/>
+          <w:color w:val="auto"/>
+          <w:spacing w:val="0"/>
+          <w:position w:val="0"/>
+          <w:sz w:val="22"/>
+          <w:szCs w:val="22"/>
+          <w:shd w:val="clear" w:fill="auto"/>
+        </w:rPr>
+      </w:pPr>
+      <w:r>
+        <w:rPr>
+          <w:rFonts w:ascii="Trebuchet MS" w:hAnsi="Trebuchet MS" w:eastAsia="Trebuchet MS" w:cs="Trebuchet MS"/>
+          <w:b w:val="1"/>
+          <w:bCs w:val="1"/>
+          <w:color w:val="auto"/>
+          <w:spacing w:val="0"/>
+          <w:position w:val="0"/>
+          <w:sz w:val="22"/>
+          <w:szCs w:val="22"/>
+          <w:shd w:val="clear" w:fill="auto"/>
+        </w:rPr>
+        <w:t xml:space="preserve">Oct 2016 </w:t>
+      </w:r>
+      <w:r>
+        <w:rPr>
+          <w:rFonts w:ascii="Trebuchet MS" w:hAnsi="Trebuchet MS" w:eastAsia="Trebuchet MS" w:cs="Trebuchet MS"/>
+          <w:b w:val="1"/>
+          <w:bCs w:val="1"/>
+          <w:color w:val="auto"/>
+          <w:spacing w:val="0"/>
+          <w:position w:val="0"/>
+          <w:sz w:val="22"/>
+          <w:szCs w:val="22"/>
+          <w:shd w:val="clear" w:fill="auto"/>
+        </w:rPr>
+        <w:t xml:space="preserve">–</w:t>
+      </w:r>
+      <w:r>
+        <w:rPr>
+          <w:rFonts w:ascii="Trebuchet MS" w:hAnsi="Trebuchet MS" w:eastAsia="Trebuchet MS" w:cs="Trebuchet MS"/>
+          <w:b w:val="1"/>
+          <w:bCs w:val="1"/>
+          <w:color w:val="auto"/>
+          <w:spacing w:val="0"/>
+          <w:position w:val="0"/>
+          <w:sz w:val="22"/>
+          <w:szCs w:val="22"/>
+          <w:shd w:val="clear" w:fill="auto"/>
+        </w:rPr>
+        <w:t xml:space="preserve"> Aug 2023</w:t>
+      </w:r>
+    </w:p>
+    <w:p xmlns:wp14="http://schemas.microsoft.com/office/word/2010/wordml" wp14:textId="77777777">
+      <w:pPr>
         <w:spacing w:before="0" w:after="160" w:line="240"/>
         <w:ind w:left="0" w:right="0" w:firstLine="0"/>
         <w:jc w:val="left"/>
         <w:rPr>
           <w:rFonts w:ascii="Trebuchet MS" w:hAnsi="Trebuchet MS" w:eastAsia="Trebuchet MS" w:cs="Trebuchet MS"/>
           <w:b/>
-          <w:i/>
-          <w:color w:val="auto"/>
-          <w:spacing w:val="0"/>
-          <w:position w:val="0"/>
-          <w:sz w:val="22"/>
-          <w:shd w:val="clear" w:fill="auto"/>
-        </w:rPr>
-      </w:pPr>
-      <w:r>
-        <w:rPr>
-          <w:rFonts w:ascii="Trebuchet MS" w:hAnsi="Trebuchet MS" w:eastAsia="Trebuchet MS" w:cs="Trebuchet MS"/>
-          <w:b/>
-          <w:i/>
-          <w:color w:val="auto"/>
-          <w:spacing w:val="0"/>
-          <w:position w:val="0"/>
-          <w:sz w:val="22"/>
-          <w:shd w:val="clear" w:fill="auto"/>
-        </w:rPr>
-        <w:t xml:space="preserve">Work History</w:t>
-      </w:r>
-    </w:p>
-    <w:p xmlns:wp14="http://schemas.microsoft.com/office/word/2010/wordml" wp14:textId="77777777">
-      <w:pPr>
-        <w:spacing w:before="0" w:after="160" w:line="240"/>
-        <w:ind w:left="0" w:right="0" w:firstLine="0"/>
-        <w:jc w:val="left"/>
-        <w:rPr>
-          <w:rFonts w:ascii="Trebuchet MS" w:hAnsi="Trebuchet MS" w:eastAsia="Trebuchet MS" w:cs="Trebuchet MS"/>
-          <w:b/>
-          <w:color w:val="auto"/>
-          <w:spacing w:val="0"/>
-          <w:position w:val="0"/>
-          <w:sz w:val="22"/>
-          <w:shd w:val="clear" w:fill="auto"/>
-        </w:rPr>
-      </w:pPr>
-      <w:r>
-        <w:rPr>
-          <w:rFonts w:ascii="Trebuchet MS" w:hAnsi="Trebuchet MS" w:eastAsia="Trebuchet MS" w:cs="Trebuchet MS"/>
-          <w:b/>
-          <w:color w:val="auto"/>
-          <w:spacing w:val="0"/>
-          <w:position w:val="0"/>
-          <w:sz w:val="22"/>
-          <w:shd w:val="clear" w:fill="auto"/>
-        </w:rPr>
-        <w:t xml:space="preserve">Oct 2016 </w:t>
-      </w:r>
-      <w:r>
-        <w:rPr>
-          <w:rFonts w:ascii="Trebuchet MS" w:hAnsi="Trebuchet MS" w:eastAsia="Trebuchet MS" w:cs="Trebuchet MS"/>
-          <w:b/>
-          <w:color w:val="auto"/>
-          <w:spacing w:val="0"/>
-          <w:position w:val="0"/>
-          <w:sz w:val="22"/>
-          <w:shd w:val="clear" w:fill="auto"/>
-        </w:rPr>
-        <w:t xml:space="preserve">–</w:t>
-      </w:r>
-      <w:r>
-        <w:rPr>
-          <w:rFonts w:ascii="Trebuchet MS" w:hAnsi="Trebuchet MS" w:eastAsia="Trebuchet MS" w:cs="Trebuchet MS"/>
-          <w:b/>
-          <w:color w:val="auto"/>
-          <w:spacing w:val="0"/>
-          <w:position w:val="0"/>
-          <w:sz w:val="22"/>
-          <w:shd w:val="clear" w:fill="auto"/>
-        </w:rPr>
-        <w:t xml:space="preserve"> Present</w:t>
-      </w:r>
-    </w:p>
-    <w:p xmlns:wp14="http://schemas.microsoft.com/office/word/2010/wordml" wp14:textId="77777777">
-      <w:pPr>
-        <w:spacing w:before="0" w:after="160" w:line="240"/>
-        <w:ind w:left="0" w:right="0" w:firstLine="0"/>
-        <w:jc w:val="left"/>
-        <w:rPr>
-          <w:rFonts w:ascii="Trebuchet MS" w:hAnsi="Trebuchet MS" w:eastAsia="Trebuchet MS" w:cs="Trebuchet MS"/>
-          <w:b/>
-          <w:color w:val="auto"/>
-          <w:spacing w:val="0"/>
-          <w:position w:val="0"/>
-          <w:sz w:val="22"/>
-          <w:shd w:val="clear" w:fill="auto"/>
-        </w:rPr>
-      </w:pPr>
-      <w:r>
-        <w:rPr>
-          <w:rFonts w:ascii="Trebuchet MS" w:hAnsi="Trebuchet MS" w:eastAsia="Trebuchet MS" w:cs="Trebuchet MS"/>
-          <w:b/>
-          <w:color w:val="auto"/>
-          <w:spacing w:val="0"/>
-          <w:position w:val="0"/>
-          <w:sz w:val="22"/>
+          <w:color w:val="auto"/>
+          <w:spacing w:val="0"/>
+          <w:position w:val="0"/>
+          <w:sz w:val="22"/>
+          <w:shd w:val="clear" w:fill="auto"/>
+        </w:rPr>
+      </w:pPr>
+      <w:r>
+        <w:rPr>
+          <w:rFonts w:ascii="Trebuchet MS" w:hAnsi="Trebuchet MS" w:eastAsia="Trebuchet MS" w:cs="Trebuchet MS"/>
+          <w:b w:val="1"/>
+          <w:bCs w:val="1"/>
+          <w:color w:val="auto"/>
+          <w:spacing w:val="0"/>
+          <w:position w:val="0"/>
+          <w:sz w:val="22"/>
+          <w:szCs w:val="22"/>
           <w:shd w:val="clear" w:fill="auto"/>
         </w:rPr>
         <w:t xml:space="preserve">Software Developer at Synectics Solutions, Stoke-On-Trent</w:t>
       </w:r>
     </w:p>
-    <w:p xmlns:wp14="http://schemas.microsoft.com/office/word/2010/wordml" wp14:textId="77777777">
-      <w:pPr>
-        <w:spacing w:before="0" w:after="160" w:line="240"/>
-        <w:ind w:left="0" w:right="0" w:firstLine="0"/>
-        <w:jc w:val="both"/>
-        <w:rPr>
-          <w:rFonts w:ascii="Trebuchet MS" w:hAnsi="Trebuchet MS" w:eastAsia="Trebuchet MS" w:cs="Trebuchet MS"/>
-          <w:color w:val="auto"/>
-          <w:spacing w:val="0"/>
-          <w:position w:val="0"/>
-          <w:sz w:val="22"/>
-          <w:shd w:val="clear" w:fill="auto"/>
-        </w:rPr>
-      </w:pPr>
-      <w:r>
-        <w:rPr>
-          <w:rFonts w:ascii="Trebuchet MS" w:hAnsi="Trebuchet MS" w:eastAsia="Trebuchet MS" w:cs="Trebuchet MS"/>
-          <w:color w:val="auto"/>
-          <w:spacing w:val="0"/>
-          <w:position w:val="0"/>
-          <w:sz w:val="22"/>
-          <w:szCs w:val="22"/>
-          <w:shd w:val="clear" w:fill="auto"/>
-        </w:rPr>
-        <w:t xml:space="preserve">Software developer for internal and client facing websites. Using ASP.NET MVC framework combined with C#, T-SQL, JavaScript, TypeScript, React, Razor, HTML, and CSS to maintain websites for clients including the Cabinet Office, the Ministry of Defence and the automotive industry. Conversion of webforms pages to MVC. Maintenance of older code and development of new features. Use of JIRA to track and record progress. GIT and SVN for source control. Writing of Unit tests. Writing of stored procedures and queries in SQL to help with day-to-day development tasks.</w:t>
+    <w:p>
+      <w:pPr>
+        <w:pStyle w:val="Normal"/>
+        <w:bidi w:val="0"/>
+        <w:spacing w:before="0" w:beforeAutospacing="off" w:after="160" w:afterAutospacing="off" w:line="240" w:lineRule="auto"/>
+        <w:ind w:left="0" w:right="0"/>
+        <w:jc w:val="both"/>
+        <w:rPr>
+          <w:rFonts w:ascii="Trebuchet MS" w:hAnsi="Trebuchet MS" w:eastAsia="Trebuchet MS" w:cs="Trebuchet MS"/>
+          <w:color w:val="auto"/>
+          <w:sz w:val="22"/>
+          <w:szCs w:val="22"/>
+        </w:rPr>
+      </w:pPr>
+      <w:r>
+        <w:rPr>
+          <w:rFonts w:ascii="Trebuchet MS" w:hAnsi="Trebuchet MS" w:eastAsia="Trebuchet MS" w:cs="Trebuchet MS"/>
+          <w:color w:val="auto"/>
+          <w:sz w:val="22"/>
+          <w:szCs w:val="22"/>
+        </w:rPr>
+        <w:t>Software developer for internal and client facing websites for clients including the UK Government, f</w:t>
+      </w:r>
+      <w:r>
+        <w:rPr>
+          <w:rFonts w:ascii="Trebuchet MS" w:hAnsi="Trebuchet MS" w:eastAsia="Trebuchet MS" w:cs="Trebuchet MS"/>
+          <w:color w:val="auto"/>
+          <w:sz w:val="22"/>
+          <w:szCs w:val="22"/>
+        </w:rPr>
+        <w:t>or which he was Security Cleared, many large banking and financial organisations and clients within the automotive industry.</w:t>
       </w:r>
     </w:p>
     <w:p xmlns:wp14="http://schemas.microsoft.com/office/word/2010/wordml" wp14:textId="77777777">
@@ -3982,6 +4201,7 @@
     <w:sectPr>
       <w:pgMar w:top="1440" w:right="1440" w:bottom="1440" w:left="1440"/>
       <w:pgSz w:w="12240" w:h="15840" w:orient="portrait"/>
+      <w:cols w:num="1"/>
     </w:sectPr>
   </w:body>
 </w:document>
@@ -4013,6 +4233,7 @@
       <w:numFmt w:val="bullet"/>
       <w:lvlText w:val="•"/>
     </w:lvl>
+    <w:nsid w:val="5ec81c05"/>
   </w:abstractNum>
   <w:abstractNum w:abstractNumId="6">
     <w:lvl w:ilvl="0">
@@ -4020,6 +4241,7 @@
       <w:numFmt w:val="bullet"/>
       <w:lvlText w:val="•"/>
     </w:lvl>
+    <w:nsid w:val="61b06387"/>
   </w:abstractNum>
   <w:abstractNum w:abstractNumId="12">
     <w:lvl w:ilvl="0">
@@ -4027,6 +4249,7 @@
       <w:numFmt w:val="bullet"/>
       <w:lvlText w:val="•"/>
     </w:lvl>
+    <w:nsid w:val="8902756"/>
   </w:abstractNum>
   <w:num w:numId="21">
     <w:abstractNumId w:val="12"/>

</xml_diff>